<commit_message>
Final version - Printed
</commit_message>
<xml_diff>
--- a/MA441Hon Team Project Final.docx
+++ b/MA441Hon Team Project Final.docx
@@ -1,6 +1,6 @@
 
 <file path=word/document.xml><?xml version="1.0" encoding="utf-8"?>
-<w:document xmlns:wpc="http://schemas.microsoft.com/office/word/2010/wordprocessingCanvas" xmlns:mc="http://schemas.openxmlformats.org/markup-compatibility/2006" xmlns:o="urn:schemas-microsoft-com:office:office" xmlns:r="http://schemas.openxmlformats.org/officeDocument/2006/relationships" xmlns:m="http://schemas.openxmlformats.org/officeDocument/2006/math" xmlns:v="urn:schemas-microsoft-com:vml" xmlns:wp14="http://schemas.microsoft.com/office/word/2010/wordprocessingDrawing" xmlns:wp="http://schemas.openxmlformats.org/drawingml/2006/wordprocessingDrawing" xmlns:w10="urn:schemas-microsoft-com:office:word" xmlns:w="http://schemas.openxmlformats.org/wordprocessingml/2006/main" xmlns:w14="http://schemas.microsoft.com/office/word/2010/wordml" xmlns:w15="http://schemas.microsoft.com/office/word/2012/wordml" xmlns:wpg="http://schemas.microsoft.com/office/word/2010/wordprocessingGroup" xmlns:wpi="http://schemas.microsoft.com/office/word/2010/wordprocessingInk" xmlns:wne="http://schemas.microsoft.com/office/word/2006/wordml" xmlns:wps="http://schemas.microsoft.com/office/word/2010/wordprocessingShape" mc:Ignorable="w14 w15 wp14">
+<w:document xmlns:wpc="http://schemas.microsoft.com/office/word/2010/wordprocessingCanvas" xmlns:cx="http://schemas.microsoft.com/office/drawing/2014/chartex" xmlns:mc="http://schemas.openxmlformats.org/markup-compatibility/2006" xmlns:o="urn:schemas-microsoft-com:office:office" xmlns:r="http://schemas.openxmlformats.org/officeDocument/2006/relationships" xmlns:m="http://schemas.openxmlformats.org/officeDocument/2006/math" xmlns:v="urn:schemas-microsoft-com:vml" xmlns:wp14="http://schemas.microsoft.com/office/word/2010/wordprocessingDrawing" xmlns:wp="http://schemas.openxmlformats.org/drawingml/2006/wordprocessingDrawing" xmlns:w10="urn:schemas-microsoft-com:office:word" xmlns:w="http://schemas.openxmlformats.org/wordprocessingml/2006/main" xmlns:w14="http://schemas.microsoft.com/office/word/2010/wordml" xmlns:w15="http://schemas.microsoft.com/office/word/2012/wordml" xmlns:w16se="http://schemas.microsoft.com/office/word/2015/wordml/symex" xmlns:wpg="http://schemas.microsoft.com/office/word/2010/wordprocessingGroup" xmlns:wpi="http://schemas.microsoft.com/office/word/2010/wordprocessingInk" xmlns:wne="http://schemas.microsoft.com/office/word/2006/wordml" xmlns:wps="http://schemas.microsoft.com/office/word/2010/wordprocessingShape" mc:Ignorable="w14 w15 w16se wp14">
   <w:body>
     <w:p>
       <w:pPr>
@@ -111,7 +111,16 @@
           <w:sz w:val="24"/>
           <w:szCs w:val="24"/>
         </w:rPr>
-        <w:t xml:space="preserve">October 11, 2016 </w:t>
+        <w:t>October 18</w:t>
+      </w:r>
+      <w:r>
+        <w:rPr>
+          <w:rFonts w:ascii="Times New Roman" w:hAnsi="Times New Roman" w:cs="Times New Roman"/>
+          <w:b/>
+          <w:sz w:val="24"/>
+          <w:szCs w:val="24"/>
+        </w:rPr>
+        <w:t xml:space="preserve">, 2016 </w:t>
       </w:r>
     </w:p>
     <w:p>
@@ -393,6 +402,8 @@
     </w:p>
     <w:p>
       <w:pPr>
+        <w:ind w:firstLine="720"/>
+        <w:jc w:val="both"/>
         <w:rPr>
           <w:rFonts w:ascii="Times New Roman" w:hAnsi="Times New Roman" w:cs="Times New Roman"/>
           <w:sz w:val="24"/>
@@ -448,7 +459,21 @@
           <w:rFonts w:ascii="Times New Roman" w:hAnsi="Times New Roman" w:cs="Times New Roman"/>
           <w:sz w:val="24"/>
         </w:rPr>
-        <w:t>are typically determined by an integral featuring a function f(x).However, given that there is no function given for the rocket data set, the integrals were evaluated as a series. The transition can be found below.</w:t>
+        <w:t>are typically determined by an integral featuring a function f(x)</w:t>
+      </w:r>
+      <w:r>
+        <w:rPr>
+          <w:rFonts w:ascii="Times New Roman" w:hAnsi="Times New Roman" w:cs="Times New Roman"/>
+          <w:sz w:val="24"/>
+        </w:rPr>
+        <w:t xml:space="preserve">.  </w:t>
+      </w:r>
+      <w:r>
+        <w:rPr>
+          <w:rFonts w:ascii="Times New Roman" w:hAnsi="Times New Roman" w:cs="Times New Roman"/>
+          <w:sz w:val="24"/>
+        </w:rPr>
+        <w:t>However, given that there is no function given for the rocket data set, the integrals were evaluated as a series. The transition can be found below.</w:t>
       </w:r>
     </w:p>
     <w:p/>
@@ -555,6 +580,8 @@
     </w:p>
     <w:p>
       <w:pPr>
+        <w:ind w:firstLine="720"/>
+        <w:jc w:val="both"/>
         <w:rPr>
           <w:rFonts w:ascii="Times New Roman" w:eastAsiaTheme="minorEastAsia" w:hAnsi="Times New Roman" w:cs="Times New Roman"/>
           <w:sz w:val="24"/>
@@ -565,7 +592,21 @@
           <w:rFonts w:ascii="Times New Roman" w:eastAsiaTheme="minorEastAsia" w:hAnsi="Times New Roman" w:cs="Times New Roman"/>
           <w:sz w:val="24"/>
         </w:rPr>
-        <w:t>For the values from a to b, the integral of the function is equal to the summation of all f(x) values multiplied by a very small change in x. For the cosine series, it was only necessary to calculate a</w:t>
+        <w:t>For the values from a to b, the in</w:t>
+      </w:r>
+      <w:r>
+        <w:rPr>
+          <w:rFonts w:ascii="Times New Roman" w:eastAsiaTheme="minorEastAsia" w:hAnsi="Times New Roman" w:cs="Times New Roman"/>
+          <w:sz w:val="24"/>
+        </w:rPr>
+        <w:t xml:space="preserve">tegral of the function is equal </w:t>
+      </w:r>
+      <w:r>
+        <w:rPr>
+          <w:rFonts w:ascii="Times New Roman" w:eastAsiaTheme="minorEastAsia" w:hAnsi="Times New Roman" w:cs="Times New Roman"/>
+          <w:sz w:val="24"/>
+        </w:rPr>
+        <w:t>to the summation of all f(x) values multiplied by a very small change in x. For the cosine series, it was only necessary to calculate a</w:t>
       </w:r>
       <w:r>
         <w:rPr>
@@ -2382,18 +2423,32 @@
     <w:p/>
     <w:p>
       <w:pPr>
-        <w:rPr>
-          <w:rFonts w:ascii="Times New Roman" w:hAnsi="Times New Roman" w:cs="Times New Roman"/>
-          <w:sz w:val="24"/>
-        </w:rPr>
-      </w:pPr>
-      <w:r>
-        <w:rPr>
-          <w:rFonts w:ascii="Times New Roman" w:hAnsi="Times New Roman" w:cs="Times New Roman"/>
-          <w:sz w:val="24"/>
-        </w:rPr>
-        <w:lastRenderedPageBreak/>
-        <w:t>Using a similar fashion, the cosine series would be given by</w:t>
+        <w:ind w:firstLine="720"/>
+        <w:rPr>
+          <w:rFonts w:ascii="Times New Roman" w:hAnsi="Times New Roman" w:cs="Times New Roman"/>
+          <w:sz w:val="24"/>
+        </w:rPr>
+      </w:pPr>
+      <w:r>
+        <w:rPr>
+          <w:rFonts w:ascii="Times New Roman" w:hAnsi="Times New Roman" w:cs="Times New Roman"/>
+          <w:sz w:val="24"/>
+        </w:rPr>
+        <w:t xml:space="preserve">Using a similar fashion, the cosine series </w:t>
+      </w:r>
+      <w:r>
+        <w:rPr>
+          <w:rFonts w:ascii="Times New Roman" w:hAnsi="Times New Roman" w:cs="Times New Roman"/>
+          <w:sz w:val="24"/>
+        </w:rPr>
+        <w:t>is</w:t>
+      </w:r>
+      <w:r>
+        <w:rPr>
+          <w:rFonts w:ascii="Times New Roman" w:hAnsi="Times New Roman" w:cs="Times New Roman"/>
+          <w:sz w:val="24"/>
+        </w:rPr>
+        <w:t xml:space="preserve"> given by</w:t>
       </w:r>
     </w:p>
     <w:p/>
@@ -2715,21 +2770,38 @@
     <w:p/>
     <w:p>
       <w:pPr>
-        <w:rPr>
-          <w:rFonts w:ascii="Times New Roman" w:hAnsi="Times New Roman" w:cs="Times New Roman"/>
-          <w:sz w:val="24"/>
-        </w:rPr>
-      </w:pPr>
-      <w:r>
-        <w:rPr>
-          <w:rFonts w:ascii="Times New Roman" w:hAnsi="Times New Roman" w:cs="Times New Roman"/>
-          <w:sz w:val="24"/>
-        </w:rPr>
-        <w:t>For the cosine series expansion, it is possible to simply integrate over the data once and multiply by two for each coefficient. This works because for a cosine series the data is extended as an even periodic function, so the data will be symmetrical about the y axis and both halves of the integration will be equal. This does not work for the full Fourier series because instead of being reflected, the data is copied and translated for its extension. Due to this, it is necessary to integrate over the data twice, with the cosine and sine functions within the integration shifted by one period. The equations from these simplifications can be seen below.</w:t>
-      </w:r>
-    </w:p>
-    <w:p>
-      <w:pPr>
+        <w:ind w:firstLine="720"/>
+        <w:jc w:val="both"/>
+        <w:rPr>
+          <w:rFonts w:ascii="Times New Roman" w:hAnsi="Times New Roman" w:cs="Times New Roman"/>
+          <w:sz w:val="24"/>
+        </w:rPr>
+      </w:pPr>
+      <w:r>
+        <w:rPr>
+          <w:rFonts w:ascii="Times New Roman" w:hAnsi="Times New Roman" w:cs="Times New Roman"/>
+          <w:sz w:val="24"/>
+        </w:rPr>
+        <w:t xml:space="preserve">For the cosine series expansion, it is possible to simply integrate over the data once and multiply by two for each coefficient. This works because for a cosine series the data is </w:t>
+      </w:r>
+      <w:r>
+        <w:rPr>
+          <w:rFonts w:ascii="Times New Roman" w:hAnsi="Times New Roman" w:cs="Times New Roman"/>
+          <w:sz w:val="24"/>
+        </w:rPr>
+        <w:t>mirrored</w:t>
+      </w:r>
+      <w:r>
+        <w:rPr>
+          <w:rFonts w:ascii="Times New Roman" w:hAnsi="Times New Roman" w:cs="Times New Roman"/>
+          <w:sz w:val="24"/>
+        </w:rPr>
+        <w:t xml:space="preserve"> as an even periodic function, so the data will be symmetrical about the y axis and both halves of the integration will be equal. This does not work for the full Fourier series because instead of being reflected, the data is copied and translated for its extension. Due to this, it is necessary to integrate over the data twice, with the cosine and sine functions within the integration shifted by one period. The equations from these simplifications can be seen below.</w:t>
+      </w:r>
+    </w:p>
+    <w:p>
+      <w:pPr>
+        <w:ind w:firstLine="720"/>
         <w:rPr>
           <w:rFonts w:ascii="Times New Roman" w:hAnsi="Times New Roman" w:cs="Times New Roman"/>
           <w:sz w:val="24"/>
@@ -2904,6 +2976,7 @@
     </w:p>
     <w:p>
       <w:pPr>
+        <w:ind w:firstLine="720"/>
         <w:rPr>
           <w:rFonts w:ascii="Times New Roman" w:eastAsiaTheme="minorEastAsia" w:hAnsi="Times New Roman" w:cs="Times New Roman"/>
         </w:rPr>
@@ -3442,17 +3515,47 @@
     <w:p/>
     <w:p>
       <w:pPr>
-        <w:rPr>
-          <w:rFonts w:ascii="Times New Roman" w:hAnsi="Times New Roman" w:cs="Times New Roman"/>
-          <w:sz w:val="24"/>
-        </w:rPr>
-      </w:pPr>
-      <w:r>
-        <w:rPr>
-          <w:rFonts w:ascii="Times New Roman" w:hAnsi="Times New Roman" w:cs="Times New Roman"/>
-          <w:sz w:val="24"/>
-        </w:rPr>
-        <w:t xml:space="preserve">This calculation can be completed in MATLAB through a pair of nested for loops, calculating the values of the coefficients over the range of </w:t>
+        <w:ind w:firstLine="720"/>
+        <w:jc w:val="both"/>
+        <w:rPr>
+          <w:rFonts w:ascii="Times New Roman" w:hAnsi="Times New Roman" w:cs="Times New Roman"/>
+          <w:sz w:val="24"/>
+        </w:rPr>
+      </w:pPr>
+      <w:r>
+        <w:rPr>
+          <w:rFonts w:ascii="Times New Roman" w:hAnsi="Times New Roman" w:cs="Times New Roman"/>
+          <w:sz w:val="24"/>
+        </w:rPr>
+        <w:t xml:space="preserve">This calculation can be completed in MATLAB through a pair of nested </w:t>
+      </w:r>
+      <w:r>
+        <w:rPr>
+          <w:rFonts w:ascii="Times New Roman" w:hAnsi="Times New Roman" w:cs="Times New Roman"/>
+          <w:sz w:val="24"/>
+        </w:rPr>
+        <w:t>‘</w:t>
+      </w:r>
+      <w:r>
+        <w:rPr>
+          <w:rFonts w:ascii="Times New Roman" w:hAnsi="Times New Roman" w:cs="Times New Roman"/>
+          <w:sz w:val="24"/>
+        </w:rPr>
+        <w:t>for</w:t>
+      </w:r>
+      <w:r>
+        <w:rPr>
+          <w:rFonts w:ascii="Times New Roman" w:hAnsi="Times New Roman" w:cs="Times New Roman"/>
+          <w:sz w:val="24"/>
+        </w:rPr>
+        <w:t>’</w:t>
+      </w:r>
+      <w:r>
+        <w:rPr>
+          <w:rFonts w:ascii="Times New Roman" w:hAnsi="Times New Roman" w:cs="Times New Roman"/>
+          <w:sz w:val="24"/>
+        </w:rPr>
+        <w:t xml:space="preserve"> loops, calculating the values of the coefficients over the range of </w:t>
       </w:r>
       <w:r>
         <w:rPr>
@@ -3525,12 +3628,21 @@
           <w:tab w:val="left" w:pos="3405"/>
         </w:tabs>
         <w:spacing w:before="240" w:line="276" w:lineRule="auto"/>
-        <w:rPr>
-          <w:rFonts w:ascii="Times New Roman" w:hAnsi="Times New Roman" w:cs="Times New Roman"/>
-          <w:sz w:val="24"/>
-          <w:szCs w:val="24"/>
-        </w:rPr>
-      </w:pPr>
+        <w:jc w:val="both"/>
+        <w:rPr>
+          <w:rFonts w:ascii="Times New Roman" w:hAnsi="Times New Roman" w:cs="Times New Roman"/>
+          <w:sz w:val="24"/>
+          <w:szCs w:val="24"/>
+        </w:rPr>
+      </w:pPr>
+      <w:r>
+        <w:rPr>
+          <w:rFonts w:ascii="Times New Roman" w:hAnsi="Times New Roman" w:cs="Times New Roman"/>
+          <w:sz w:val="24"/>
+          <w:szCs w:val="24"/>
+        </w:rPr>
+        <w:t xml:space="preserve">            </w:t>
+      </w:r>
       <w:r>
         <w:rPr>
           <w:rFonts w:ascii="Times New Roman" w:hAnsi="Times New Roman" w:cs="Times New Roman"/>
@@ -3578,64 +3690,7 @@
     </w:p>
     <w:p>
       <w:pPr>
-        <w:spacing w:before="240" w:line="276" w:lineRule="auto"/>
-        <w:jc w:val="center"/>
-        <w:rPr>
-          <w:b/>
-          <w:sz w:val="24"/>
-          <w:szCs w:val="24"/>
-          <w:u w:val="single"/>
-        </w:rPr>
-      </w:pPr>
-    </w:p>
-    <w:p>
-      <w:pPr>
-        <w:spacing w:after="0" w:line="240" w:lineRule="auto"/>
-        <w:jc w:val="center"/>
-        <w:rPr>
-          <w:rFonts w:ascii="Times New Roman" w:hAnsi="Times New Roman" w:cs="Times New Roman"/>
-          <w:b/>
-          <w:sz w:val="24"/>
-          <w:szCs w:val="24"/>
-          <w:u w:val="single"/>
-        </w:rPr>
-      </w:pPr>
-      <w:r>
-        <w:rPr>
-          <w:rFonts w:ascii="Times New Roman" w:hAnsi="Times New Roman" w:cs="Times New Roman"/>
-          <w:b/>
-          <w:sz w:val="24"/>
-          <w:szCs w:val="24"/>
-          <w:u w:val="single"/>
-        </w:rPr>
-        <w:lastRenderedPageBreak/>
-        <w:t xml:space="preserve">Figure 1: Cosine Series </w:t>
-      </w:r>
-      <w:r>
-        <w:rPr>
-          <w:rFonts w:ascii="Times New Roman" w:hAnsi="Times New Roman" w:cs="Times New Roman"/>
-          <w:b/>
-          <w:sz w:val="24"/>
-          <w:szCs w:val="24"/>
-          <w:u w:val="single"/>
-        </w:rPr>
-        <w:t xml:space="preserve">Approximation </w:t>
-      </w:r>
-      <w:r>
-        <w:rPr>
-          <w:rFonts w:ascii="Times New Roman" w:hAnsi="Times New Roman" w:cs="Times New Roman"/>
-          <w:b/>
-          <w:sz w:val="24"/>
-          <w:szCs w:val="24"/>
-          <w:u w:val="single"/>
-        </w:rPr>
-        <w:t>with 10 Terms</w:t>
-      </w:r>
-    </w:p>
-    <w:p>
-      <w:pPr>
-        <w:spacing w:after="0" w:line="240" w:lineRule="auto"/>
-        <w:jc w:val="center"/>
+        <w:spacing w:after="0" w:line="240" w:lineRule="auto"/>
         <w:rPr>
           <w:rFonts w:ascii="Times New Roman" w:hAnsi="Times New Roman" w:cs="Times New Roman"/>
           <w:b/>
@@ -3709,6 +3764,35 @@
     <w:p>
       <w:pPr>
         <w:spacing w:after="0" w:line="276" w:lineRule="auto"/>
+        <w:ind w:firstLine="720"/>
+        <w:rPr>
+          <w:b/>
+          <w:sz w:val="24"/>
+          <w:szCs w:val="24"/>
+          <w:u w:val="single"/>
+        </w:rPr>
+      </w:pPr>
+      <w:r>
+        <w:rPr>
+          <w:rFonts w:ascii="Times New Roman" w:hAnsi="Times New Roman" w:cs="Times New Roman"/>
+          <w:b/>
+          <w:sz w:val="24"/>
+          <w:szCs w:val="24"/>
+        </w:rPr>
+        <w:t xml:space="preserve">Figure 1: </w:t>
+      </w:r>
+      <w:r>
+        <w:rPr>
+          <w:rFonts w:ascii="Times New Roman" w:hAnsi="Times New Roman" w:cs="Times New Roman"/>
+          <w:sz w:val="24"/>
+          <w:szCs w:val="24"/>
+        </w:rPr>
+        <w:t>Cosine Series Approximation with 10 Terms</w:t>
+      </w:r>
+    </w:p>
+    <w:p>
+      <w:pPr>
+        <w:spacing w:after="0" w:line="276" w:lineRule="auto"/>
         <w:jc w:val="center"/>
         <w:rPr>
           <w:b/>
@@ -3727,53 +3811,48 @@
           <w:b/>
           <w:sz w:val="24"/>
           <w:szCs w:val="24"/>
-          <w:u w:val="single"/>
-        </w:rPr>
-      </w:pPr>
-      <w:r>
+        </w:rPr>
+      </w:pPr>
+    </w:p>
+    <w:p>
+      <w:pPr>
+        <w:spacing w:after="0" w:line="240" w:lineRule="auto"/>
+        <w:jc w:val="center"/>
         <w:rPr>
           <w:rFonts w:ascii="Times New Roman" w:hAnsi="Times New Roman" w:cs="Times New Roman"/>
           <w:b/>
           <w:sz w:val="24"/>
           <w:szCs w:val="24"/>
-          <w:u w:val="single"/>
-        </w:rPr>
-        <w:t xml:space="preserve">Figure 2: Cosine Series </w:t>
-      </w:r>
-      <w:r>
+        </w:rPr>
+      </w:pPr>
+    </w:p>
+    <w:p>
+      <w:pPr>
+        <w:spacing w:after="0" w:line="240" w:lineRule="auto"/>
+        <w:jc w:val="center"/>
         <w:rPr>
           <w:rFonts w:ascii="Times New Roman" w:hAnsi="Times New Roman" w:cs="Times New Roman"/>
           <w:b/>
           <w:sz w:val="24"/>
           <w:szCs w:val="24"/>
-          <w:u w:val="single"/>
-        </w:rPr>
-        <w:t xml:space="preserve">Approximation </w:t>
-      </w:r>
-      <w:r>
+        </w:rPr>
+      </w:pPr>
+    </w:p>
+    <w:p>
+      <w:pPr>
+        <w:spacing w:after="0" w:line="240" w:lineRule="auto"/>
+        <w:jc w:val="center"/>
         <w:rPr>
           <w:rFonts w:ascii="Times New Roman" w:hAnsi="Times New Roman" w:cs="Times New Roman"/>
           <w:b/>
           <w:sz w:val="24"/>
           <w:szCs w:val="24"/>
-          <w:u w:val="single"/>
-        </w:rPr>
-        <w:t>with 7</w:t>
-      </w:r>
-      <w:r>
-        <w:rPr>
-          <w:rFonts w:ascii="Times New Roman" w:hAnsi="Times New Roman" w:cs="Times New Roman"/>
-          <w:b/>
-          <w:sz w:val="24"/>
-          <w:szCs w:val="24"/>
-          <w:u w:val="single"/>
-        </w:rPr>
-        <w:t xml:space="preserve"> Terms</w:t>
-      </w:r>
-    </w:p>
-    <w:p>
-      <w:pPr>
-        <w:spacing w:before="240" w:line="276" w:lineRule="auto"/>
+        </w:rPr>
+      </w:pPr>
+    </w:p>
+    <w:p>
+      <w:pPr>
+        <w:spacing w:after="0" w:line="240" w:lineRule="auto"/>
         <w:jc w:val="center"/>
         <w:rPr>
           <w:b/>
@@ -3834,6 +3913,35 @@
     </w:p>
     <w:p>
       <w:pPr>
+        <w:spacing w:after="0" w:line="240" w:lineRule="auto"/>
+        <w:ind w:firstLine="720"/>
+        <w:rPr>
+          <w:b/>
+          <w:sz w:val="24"/>
+          <w:szCs w:val="24"/>
+          <w:u w:val="single"/>
+        </w:rPr>
+      </w:pPr>
+      <w:r>
+        <w:rPr>
+          <w:rFonts w:ascii="Times New Roman" w:hAnsi="Times New Roman" w:cs="Times New Roman"/>
+          <w:b/>
+          <w:sz w:val="24"/>
+          <w:szCs w:val="24"/>
+        </w:rPr>
+        <w:t xml:space="preserve">Figure 2: </w:t>
+      </w:r>
+      <w:r>
+        <w:rPr>
+          <w:rFonts w:ascii="Times New Roman" w:hAnsi="Times New Roman" w:cs="Times New Roman"/>
+          <w:sz w:val="24"/>
+          <w:szCs w:val="24"/>
+        </w:rPr>
+        <w:t>Cosine Series Approximation with 7 Terms</w:t>
+      </w:r>
+    </w:p>
+    <w:p>
+      <w:pPr>
         <w:spacing w:before="240" w:line="276" w:lineRule="auto"/>
         <w:jc w:val="center"/>
         <w:rPr>
@@ -3846,73 +3954,7 @@
     </w:p>
     <w:p>
       <w:pPr>
-        <w:spacing w:before="240" w:line="276" w:lineRule="auto"/>
-        <w:jc w:val="center"/>
-        <w:rPr>
-          <w:b/>
-          <w:sz w:val="24"/>
-          <w:szCs w:val="24"/>
-          <w:u w:val="single"/>
-        </w:rPr>
-      </w:pPr>
-    </w:p>
-    <w:p>
-      <w:pPr>
-        <w:spacing w:after="0" w:line="240" w:lineRule="auto"/>
-        <w:jc w:val="center"/>
-        <w:rPr>
-          <w:rFonts w:ascii="Times New Roman" w:hAnsi="Times New Roman" w:cs="Times New Roman"/>
-          <w:b/>
-          <w:sz w:val="24"/>
-          <w:szCs w:val="24"/>
-          <w:u w:val="single"/>
-        </w:rPr>
-      </w:pPr>
-      <w:r>
-        <w:rPr>
-          <w:rFonts w:ascii="Times New Roman" w:hAnsi="Times New Roman" w:cs="Times New Roman"/>
-          <w:b/>
-          <w:sz w:val="24"/>
-          <w:szCs w:val="24"/>
-          <w:u w:val="single"/>
-        </w:rPr>
-        <w:lastRenderedPageBreak/>
-        <w:t>Figure 3: Cosine Series</w:t>
-      </w:r>
-      <w:r>
-        <w:rPr>
-          <w:rFonts w:ascii="Times New Roman" w:hAnsi="Times New Roman" w:cs="Times New Roman"/>
-          <w:b/>
-          <w:sz w:val="24"/>
-          <w:szCs w:val="24"/>
-          <w:u w:val="single"/>
-        </w:rPr>
-        <w:t xml:space="preserve"> Approximation</w:t>
-      </w:r>
-      <w:r>
-        <w:rPr>
-          <w:rFonts w:ascii="Times New Roman" w:hAnsi="Times New Roman" w:cs="Times New Roman"/>
-          <w:b/>
-          <w:sz w:val="24"/>
-          <w:szCs w:val="24"/>
-          <w:u w:val="single"/>
-        </w:rPr>
-        <w:t xml:space="preserve"> with 5</w:t>
-      </w:r>
-      <w:r>
-        <w:rPr>
-          <w:rFonts w:ascii="Times New Roman" w:hAnsi="Times New Roman" w:cs="Times New Roman"/>
-          <w:b/>
-          <w:sz w:val="24"/>
-          <w:szCs w:val="24"/>
-          <w:u w:val="single"/>
-        </w:rPr>
-        <w:t xml:space="preserve"> Terms</w:t>
-      </w:r>
-    </w:p>
-    <w:p>
-      <w:pPr>
-        <w:spacing w:before="240" w:line="276" w:lineRule="auto"/>
+        <w:spacing w:after="0" w:line="276" w:lineRule="auto"/>
         <w:jc w:val="center"/>
         <w:rPr>
           <w:b/>
@@ -3927,8 +3969,8 @@
         </w:rPr>
         <w:drawing>
           <wp:inline distT="0" distB="0" distL="0" distR="0" wp14:anchorId="025B1B5F" wp14:editId="0A972F60">
-            <wp:extent cx="5324475" cy="3114675"/>
-            <wp:effectExtent l="57150" t="57150" r="66675" b="66675"/>
+            <wp:extent cx="5276850" cy="3086816"/>
+            <wp:effectExtent l="57150" t="57150" r="57150" b="56515"/>
             <wp:docPr id="11" name="Picture 11"/>
             <wp:cNvGraphicFramePr>
               <a:graphicFrameLocks xmlns:a="http://schemas.openxmlformats.org/drawingml/2006/main" noChangeAspect="1"/>
@@ -3948,7 +3990,7 @@
                   <pic:spPr bwMode="auto">
                     <a:xfrm>
                       <a:off x="0" y="0"/>
-                      <a:ext cx="5324475" cy="3114675"/>
+                      <a:ext cx="5277737" cy="3087335"/>
                     </a:xfrm>
                     <a:prstGeom prst="rect">
                       <a:avLst/>
@@ -3973,6 +4015,35 @@
     </w:p>
     <w:p>
       <w:pPr>
+        <w:spacing w:line="240" w:lineRule="auto"/>
+        <w:ind w:firstLine="720"/>
+        <w:rPr>
+          <w:rFonts w:ascii="Times New Roman" w:hAnsi="Times New Roman" w:cs="Times New Roman"/>
+          <w:b/>
+          <w:sz w:val="24"/>
+          <w:szCs w:val="24"/>
+        </w:rPr>
+      </w:pPr>
+      <w:r>
+        <w:rPr>
+          <w:rFonts w:ascii="Times New Roman" w:hAnsi="Times New Roman" w:cs="Times New Roman"/>
+          <w:b/>
+          <w:sz w:val="24"/>
+          <w:szCs w:val="24"/>
+        </w:rPr>
+        <w:t xml:space="preserve">Figure 3: </w:t>
+      </w:r>
+      <w:r>
+        <w:rPr>
+          <w:rFonts w:ascii="Times New Roman" w:hAnsi="Times New Roman" w:cs="Times New Roman"/>
+          <w:sz w:val="24"/>
+          <w:szCs w:val="24"/>
+        </w:rPr>
+        <w:t>Cosine Series Approximation with 5 Terms</w:t>
+      </w:r>
+    </w:p>
+    <w:p>
+      <w:pPr>
         <w:spacing w:before="240" w:line="276" w:lineRule="auto"/>
         <w:jc w:val="center"/>
         <w:rPr>
@@ -3985,40 +4056,19 @@
     </w:p>
     <w:p>
       <w:pPr>
-        <w:spacing w:after="0" w:line="240" w:lineRule="auto"/>
+        <w:spacing w:before="240" w:line="276" w:lineRule="auto"/>
         <w:jc w:val="center"/>
         <w:rPr>
-          <w:rFonts w:ascii="Times New Roman" w:hAnsi="Times New Roman" w:cs="Times New Roman"/>
           <w:b/>
           <w:sz w:val="24"/>
           <w:szCs w:val="24"/>
           <w:u w:val="single"/>
         </w:rPr>
       </w:pPr>
-      <w:r>
-        <w:rPr>
-          <w:rFonts w:ascii="Times New Roman" w:hAnsi="Times New Roman" w:cs="Times New Roman"/>
-          <w:b/>
-          <w:sz w:val="24"/>
-          <w:szCs w:val="24"/>
-          <w:u w:val="single"/>
-        </w:rPr>
-        <w:t>Figure 4: Full Fourier Series Approximation with 10</w:t>
-      </w:r>
-      <w:r>
-        <w:rPr>
-          <w:rFonts w:ascii="Times New Roman" w:hAnsi="Times New Roman" w:cs="Times New Roman"/>
-          <w:b/>
-          <w:sz w:val="24"/>
-          <w:szCs w:val="24"/>
-          <w:u w:val="single"/>
-        </w:rPr>
-        <w:t xml:space="preserve"> Terms</w:t>
-      </w:r>
-    </w:p>
-    <w:p>
-      <w:pPr>
-        <w:spacing w:before="240" w:line="276" w:lineRule="auto"/>
+    </w:p>
+    <w:p>
+      <w:pPr>
+        <w:spacing w:after="0" w:line="276" w:lineRule="auto"/>
         <w:jc w:val="center"/>
         <w:rPr>
           <w:b/>
@@ -4079,6 +4129,34 @@
     </w:p>
     <w:p>
       <w:pPr>
+        <w:spacing w:after="0" w:line="240" w:lineRule="auto"/>
+        <w:ind w:firstLine="720"/>
+        <w:rPr>
+          <w:rFonts w:ascii="Times New Roman" w:hAnsi="Times New Roman" w:cs="Times New Roman"/>
+          <w:sz w:val="24"/>
+          <w:szCs w:val="24"/>
+        </w:rPr>
+      </w:pPr>
+      <w:r>
+        <w:rPr>
+          <w:rFonts w:ascii="Times New Roman" w:hAnsi="Times New Roman" w:cs="Times New Roman"/>
+          <w:b/>
+          <w:sz w:val="24"/>
+          <w:szCs w:val="24"/>
+        </w:rPr>
+        <w:t xml:space="preserve">Figure 4: </w:t>
+      </w:r>
+      <w:r>
+        <w:rPr>
+          <w:rFonts w:ascii="Times New Roman" w:hAnsi="Times New Roman" w:cs="Times New Roman"/>
+          <w:sz w:val="24"/>
+          <w:szCs w:val="24"/>
+        </w:rPr>
+        <w:t>Full Fourier Series Approximation with 10 Terms</w:t>
+      </w:r>
+    </w:p>
+    <w:p>
+      <w:pPr>
         <w:spacing w:before="240" w:line="276" w:lineRule="auto"/>
         <w:jc w:val="center"/>
         <w:rPr>
@@ -4101,41 +4179,10 @@
           <w:u w:val="single"/>
         </w:rPr>
       </w:pPr>
-      <w:r>
-        <w:rPr>
-          <w:rFonts w:ascii="Times New Roman" w:hAnsi="Times New Roman" w:cs="Times New Roman"/>
-          <w:b/>
-          <w:sz w:val="24"/>
-          <w:szCs w:val="24"/>
-          <w:u w:val="single"/>
-        </w:rPr>
-        <w:lastRenderedPageBreak/>
-        <w:t>Figure 5: Full Four</w:t>
-      </w:r>
-      <w:r>
-        <w:rPr>
-          <w:rFonts w:ascii="Times New Roman" w:hAnsi="Times New Roman" w:cs="Times New Roman"/>
-          <w:b/>
-          <w:sz w:val="24"/>
-          <w:szCs w:val="24"/>
-          <w:u w:val="single"/>
-        </w:rPr>
-        <w:t>ier Series Approximation with 7</w:t>
-      </w:r>
-      <w:r>
-        <w:rPr>
-          <w:rFonts w:ascii="Times New Roman" w:hAnsi="Times New Roman" w:cs="Times New Roman"/>
-          <w:b/>
-          <w:sz w:val="24"/>
-          <w:szCs w:val="24"/>
-          <w:u w:val="single"/>
-        </w:rPr>
-        <w:t xml:space="preserve"> Terms</w:t>
-      </w:r>
-    </w:p>
-    <w:p>
-      <w:pPr>
-        <w:spacing w:before="240" w:line="276" w:lineRule="auto"/>
+    </w:p>
+    <w:p>
+      <w:pPr>
+        <w:spacing w:after="0" w:line="276" w:lineRule="auto"/>
         <w:jc w:val="center"/>
         <w:rPr>
           <w:b/>
@@ -4196,6 +4243,36 @@
     </w:p>
     <w:p>
       <w:pPr>
+        <w:spacing w:after="0" w:line="240" w:lineRule="auto"/>
+        <w:ind w:firstLine="720"/>
+        <w:rPr>
+          <w:rFonts w:ascii="Times New Roman" w:hAnsi="Times New Roman" w:cs="Times New Roman"/>
+          <w:b/>
+          <w:sz w:val="24"/>
+          <w:szCs w:val="24"/>
+          <w:u w:val="single"/>
+        </w:rPr>
+      </w:pPr>
+      <w:r>
+        <w:rPr>
+          <w:rFonts w:ascii="Times New Roman" w:hAnsi="Times New Roman" w:cs="Times New Roman"/>
+          <w:b/>
+          <w:sz w:val="24"/>
+          <w:szCs w:val="24"/>
+        </w:rPr>
+        <w:t xml:space="preserve">Figure 5: </w:t>
+      </w:r>
+      <w:r>
+        <w:rPr>
+          <w:rFonts w:ascii="Times New Roman" w:hAnsi="Times New Roman" w:cs="Times New Roman"/>
+          <w:sz w:val="24"/>
+          <w:szCs w:val="24"/>
+        </w:rPr>
+        <w:t>Full Fourier Series Approximation with 7 Terms</w:t>
+      </w:r>
+    </w:p>
+    <w:p>
+      <w:pPr>
         <w:spacing w:before="240" w:line="276" w:lineRule="auto"/>
         <w:jc w:val="center"/>
         <w:rPr>
@@ -4208,50 +4285,19 @@
     </w:p>
     <w:p>
       <w:pPr>
-        <w:spacing w:after="0" w:line="240" w:lineRule="auto"/>
+        <w:spacing w:before="240" w:line="276" w:lineRule="auto"/>
         <w:jc w:val="center"/>
         <w:rPr>
-          <w:rFonts w:ascii="Times New Roman" w:hAnsi="Times New Roman" w:cs="Times New Roman"/>
           <w:b/>
           <w:sz w:val="24"/>
           <w:szCs w:val="24"/>
           <w:u w:val="single"/>
         </w:rPr>
       </w:pPr>
-      <w:r>
-        <w:rPr>
-          <w:rFonts w:ascii="Times New Roman" w:hAnsi="Times New Roman" w:cs="Times New Roman"/>
-          <w:b/>
-          <w:sz w:val="24"/>
-          <w:szCs w:val="24"/>
-          <w:u w:val="single"/>
-        </w:rPr>
-        <w:t>Figure 6: Full Four</w:t>
-      </w:r>
-      <w:r>
-        <w:rPr>
-          <w:rFonts w:ascii="Times New Roman" w:hAnsi="Times New Roman" w:cs="Times New Roman"/>
-          <w:b/>
-          <w:sz w:val="24"/>
-          <w:szCs w:val="24"/>
-          <w:u w:val="single"/>
-        </w:rPr>
-        <w:t>ier Series Approximation with 5</w:t>
-      </w:r>
-      <w:r>
-        <w:rPr>
-          <w:rFonts w:ascii="Times New Roman" w:hAnsi="Times New Roman" w:cs="Times New Roman"/>
-          <w:b/>
-          <w:sz w:val="24"/>
-          <w:szCs w:val="24"/>
-          <w:u w:val="single"/>
-        </w:rPr>
-        <w:t xml:space="preserve"> Terms</w:t>
-      </w:r>
-    </w:p>
-    <w:p>
-      <w:pPr>
-        <w:spacing w:before="240" w:line="276" w:lineRule="auto"/>
+    </w:p>
+    <w:p>
+      <w:pPr>
+        <w:spacing w:after="0" w:line="276" w:lineRule="auto"/>
         <w:jc w:val="center"/>
         <w:rPr>
           <w:b/>
@@ -4312,19 +4358,56 @@
     </w:p>
     <w:p>
       <w:pPr>
+        <w:spacing w:after="0" w:line="240" w:lineRule="auto"/>
+        <w:ind w:firstLine="720"/>
+        <w:rPr>
+          <w:rFonts w:ascii="Times New Roman" w:hAnsi="Times New Roman" w:cs="Times New Roman"/>
+          <w:b/>
+          <w:sz w:val="24"/>
+          <w:szCs w:val="24"/>
+          <w:u w:val="single"/>
+        </w:rPr>
+      </w:pPr>
+      <w:r>
+        <w:rPr>
+          <w:rFonts w:ascii="Times New Roman" w:hAnsi="Times New Roman" w:cs="Times New Roman"/>
+          <w:b/>
+          <w:sz w:val="24"/>
+          <w:szCs w:val="24"/>
+        </w:rPr>
+        <w:t xml:space="preserve">Figure 6: </w:t>
+      </w:r>
+      <w:r>
+        <w:rPr>
+          <w:rFonts w:ascii="Times New Roman" w:hAnsi="Times New Roman" w:cs="Times New Roman"/>
+          <w:sz w:val="24"/>
+          <w:szCs w:val="24"/>
+        </w:rPr>
+        <w:t>Full Fourier Series Approximation with 5</w:t>
+      </w:r>
+      <w:r>
+        <w:rPr>
+          <w:rFonts w:ascii="Times New Roman" w:hAnsi="Times New Roman" w:cs="Times New Roman"/>
+          <w:b/>
+          <w:sz w:val="24"/>
+          <w:szCs w:val="24"/>
+        </w:rPr>
+        <w:t xml:space="preserve"> </w:t>
+      </w:r>
+      <w:r>
+        <w:rPr>
+          <w:rFonts w:ascii="Times New Roman" w:hAnsi="Times New Roman" w:cs="Times New Roman"/>
+          <w:sz w:val="24"/>
+          <w:szCs w:val="24"/>
+        </w:rPr>
+        <w:t>Terms</w:t>
+      </w:r>
+    </w:p>
+    <w:p>
+      <w:pPr>
         <w:spacing w:before="240" w:line="276" w:lineRule="auto"/>
         <w:rPr>
           <w:rFonts w:ascii="Times New Roman" w:hAnsi="Times New Roman" w:cs="Times New Roman"/>
-          <w:sz w:val="24"/>
-          <w:szCs w:val="24"/>
-        </w:rPr>
-      </w:pPr>
-    </w:p>
-    <w:p>
-      <w:pPr>
-        <w:spacing w:before="240" w:line="276" w:lineRule="auto"/>
-        <w:rPr>
-          <w:rFonts w:ascii="Times New Roman" w:hAnsi="Times New Roman" w:cs="Times New Roman"/>
           <w:b/>
           <w:sz w:val="24"/>
           <w:szCs w:val="24"/>
@@ -4339,13 +4422,14 @@
           <w:szCs w:val="24"/>
           <w:u w:val="single"/>
         </w:rPr>
-        <w:lastRenderedPageBreak/>
         <w:t>Discussion</w:t>
       </w:r>
     </w:p>
     <w:p>
       <w:pPr>
         <w:spacing w:after="0" w:line="276" w:lineRule="auto"/>
+        <w:ind w:firstLine="720"/>
+        <w:jc w:val="both"/>
         <w:rPr>
           <w:rFonts w:ascii="Times New Roman" w:hAnsi="Times New Roman" w:cs="Times New Roman"/>
           <w:sz w:val="24"/>
@@ -4390,15 +4474,15 @@
           <w:sz w:val="24"/>
           <w:szCs w:val="24"/>
         </w:rPr>
-        <w:t xml:space="preserve"> series can reflect more </w:t>
-      </w:r>
-      <w:r>
-        <w:rPr>
-          <w:rFonts w:ascii="Times New Roman" w:hAnsi="Times New Roman" w:cs="Times New Roman"/>
-          <w:sz w:val="24"/>
-          <w:szCs w:val="24"/>
-        </w:rPr>
-        <w:t>subtle</w:t>
+        <w:t xml:space="preserve"> series can reflect </w:t>
+      </w:r>
+      <w:r>
+        <w:rPr>
+          <w:rFonts w:ascii="Times New Roman" w:hAnsi="Times New Roman" w:cs="Times New Roman"/>
+          <w:sz w:val="24"/>
+          <w:szCs w:val="24"/>
+        </w:rPr>
+        <w:t>subtler</w:t>
       </w:r>
       <w:r>
         <w:rPr>
@@ -4444,6 +4528,7 @@
     <w:p>
       <w:pPr>
         <w:spacing w:after="0" w:line="276" w:lineRule="auto"/>
+        <w:jc w:val="both"/>
         <w:rPr>
           <w:rFonts w:ascii="Times New Roman" w:hAnsi="Times New Roman" w:cs="Times New Roman"/>
           <w:sz w:val="24"/>
@@ -4454,6 +4539,8 @@
     <w:p>
       <w:pPr>
         <w:spacing w:after="0" w:line="276" w:lineRule="auto"/>
+        <w:ind w:firstLine="720"/>
+        <w:jc w:val="both"/>
         <w:rPr>
           <w:rFonts w:ascii="Times New Roman" w:hAnsi="Times New Roman" w:cs="Times New Roman"/>
           <w:sz w:val="24"/>
@@ -4474,15 +4561,71 @@
           <w:sz w:val="24"/>
           <w:szCs w:val="24"/>
         </w:rPr>
-        <w:t xml:space="preserve">It is impossible to use an entire infinite series, as it would literally take forever, but a fast computer can do a million or even a billion terms in a somewhat reasonable timespan. The limiting factor isn’t what can be done, but rather how useful the model is. A model that perfectly fits the data does no good whatsoever, because the data already does that. What is useful is a smooth curve that fits the data reasonably well but still filters out noise. As can be seen from the plots, ten terms is enough to fit the data very closely, but still be a smooth curve. One hundred terms, on the other hand, is a very rough curve and is clearly being affected by noise. </w:t>
-      </w:r>
-      <w:r>
-        <w:rPr>
-          <w:rFonts w:ascii="Times New Roman" w:hAnsi="Times New Roman" w:cs="Times New Roman"/>
-          <w:sz w:val="24"/>
-          <w:szCs w:val="24"/>
-        </w:rPr>
-        <w:t>Figures 7 and 8 are representations of this scenario.</w:t>
+        <w:t xml:space="preserve">It is impossible to use an entire infinite series, as it would literally take forever, but a fast computer can do a million or even a billion terms in a somewhat reasonable timespan. The limiting factor isn’t what can be done, but rather how useful the model is. A model that perfectly </w:t>
+      </w:r>
+      <w:r>
+        <w:rPr>
+          <w:rFonts w:ascii="Times New Roman" w:hAnsi="Times New Roman" w:cs="Times New Roman"/>
+          <w:sz w:val="24"/>
+          <w:szCs w:val="24"/>
+        </w:rPr>
+        <w:t>mimics</w:t>
+      </w:r>
+      <w:r>
+        <w:rPr>
+          <w:rFonts w:ascii="Times New Roman" w:hAnsi="Times New Roman" w:cs="Times New Roman"/>
+          <w:sz w:val="24"/>
+          <w:szCs w:val="24"/>
+        </w:rPr>
+        <w:t xml:space="preserve"> the data does no good whatsoever, because the data already does that. What is useful is a smooth curve that fits the data reasonably well but still filters out noise. As can be seen from the plots, ten terms </w:t>
+      </w:r>
+      <w:r>
+        <w:rPr>
+          <w:rFonts w:ascii="Times New Roman" w:hAnsi="Times New Roman" w:cs="Times New Roman"/>
+          <w:sz w:val="24"/>
+          <w:szCs w:val="24"/>
+        </w:rPr>
+        <w:t>are</w:t>
+      </w:r>
+      <w:r>
+        <w:rPr>
+          <w:rFonts w:ascii="Times New Roman" w:hAnsi="Times New Roman" w:cs="Times New Roman"/>
+          <w:sz w:val="24"/>
+          <w:szCs w:val="24"/>
+        </w:rPr>
+        <w:t xml:space="preserve"> enough to fit the data very closely, but still be a smooth curve. One hundred terms, on the other hand, is a very rough curve and is clearly being affected by noise. </w:t>
+      </w:r>
+      <w:r>
+        <w:rPr>
+          <w:rFonts w:ascii="Times New Roman" w:hAnsi="Times New Roman" w:cs="Times New Roman"/>
+          <w:sz w:val="24"/>
+          <w:szCs w:val="24"/>
+        </w:rPr>
+        <w:t xml:space="preserve">Figures 7 and 8 are representations of this </w:t>
+      </w:r>
+      <w:r>
+        <w:rPr>
+          <w:rFonts w:ascii="Times New Roman" w:hAnsi="Times New Roman" w:cs="Times New Roman"/>
+          <w:sz w:val="24"/>
+          <w:szCs w:val="24"/>
+        </w:rPr>
+        <w:t>100</w:t>
+      </w:r>
+      <w:r>
+        <w:rPr>
+          <w:rFonts w:ascii="Times New Roman" w:hAnsi="Times New Roman" w:cs="Times New Roman"/>
+          <w:sz w:val="24"/>
+          <w:szCs w:val="24"/>
+        </w:rPr>
+        <w:t xml:space="preserve"> term </w:t>
+      </w:r>
+      <w:r>
+        <w:rPr>
+          <w:rFonts w:ascii="Times New Roman" w:hAnsi="Times New Roman" w:cs="Times New Roman"/>
+          <w:sz w:val="24"/>
+          <w:szCs w:val="24"/>
+        </w:rPr>
+        <w:t>scenario.</w:t>
       </w:r>
     </w:p>
     <w:p>
@@ -4496,29 +4639,6 @@
           <w:u w:val="single"/>
         </w:rPr>
       </w:pPr>
-    </w:p>
-    <w:p>
-      <w:pPr>
-        <w:spacing w:after="0" w:line="276" w:lineRule="auto"/>
-        <w:jc w:val="center"/>
-        <w:rPr>
-          <w:rFonts w:ascii="Times New Roman" w:hAnsi="Times New Roman" w:cs="Times New Roman"/>
-          <w:b/>
-          <w:sz w:val="24"/>
-          <w:szCs w:val="24"/>
-          <w:u w:val="single"/>
-        </w:rPr>
-      </w:pPr>
-      <w:r>
-        <w:rPr>
-          <w:rFonts w:ascii="Times New Roman" w:hAnsi="Times New Roman" w:cs="Times New Roman"/>
-          <w:b/>
-          <w:sz w:val="24"/>
-          <w:szCs w:val="24"/>
-          <w:u w:val="single"/>
-        </w:rPr>
-        <w:t>Figure 7:Full Fourier Series Approximation with 100 Terms</w:t>
-      </w:r>
     </w:p>
     <w:p>
       <w:pPr>
@@ -4582,50 +4702,46 @@
     </w:p>
     <w:p>
       <w:pPr>
-        <w:spacing w:before="240" w:line="276" w:lineRule="auto"/>
-        <w:rPr>
-          <w:rFonts w:ascii="Times New Roman" w:hAnsi="Times New Roman" w:cs="Times New Roman"/>
-          <w:sz w:val="24"/>
-          <w:szCs w:val="24"/>
-        </w:rPr>
-      </w:pPr>
-    </w:p>
-    <w:p>
-      <w:pPr>
-        <w:spacing w:before="240" w:line="276" w:lineRule="auto"/>
+        <w:spacing w:after="0" w:line="276" w:lineRule="auto"/>
+        <w:ind w:left="720"/>
+        <w:rPr>
+          <w:rFonts w:ascii="Times New Roman" w:hAnsi="Times New Roman" w:cs="Times New Roman"/>
+          <w:b/>
+          <w:sz w:val="24"/>
+          <w:szCs w:val="24"/>
+          <w:u w:val="single"/>
+        </w:rPr>
+      </w:pPr>
+      <w:r>
+        <w:rPr>
+          <w:rFonts w:ascii="Times New Roman" w:hAnsi="Times New Roman" w:cs="Times New Roman"/>
+          <w:b/>
+          <w:sz w:val="24"/>
+          <w:szCs w:val="24"/>
+        </w:rPr>
+        <w:t>Figure 7:</w:t>
+      </w:r>
+      <w:r>
+        <w:rPr>
+          <w:rFonts w:ascii="Times New Roman" w:hAnsi="Times New Roman" w:cs="Times New Roman"/>
+          <w:sz w:val="24"/>
+          <w:szCs w:val="24"/>
+        </w:rPr>
+        <w:t xml:space="preserve"> </w:t>
+      </w:r>
+      <w:r>
+        <w:rPr>
+          <w:rFonts w:ascii="Times New Roman" w:hAnsi="Times New Roman" w:cs="Times New Roman"/>
+          <w:sz w:val="24"/>
+          <w:szCs w:val="24"/>
+        </w:rPr>
+        <w:t>Full Fourier Series Approximation with 100 Terms</w:t>
+      </w:r>
+    </w:p>
+    <w:p>
+      <w:pPr>
+        <w:spacing w:after="0" w:line="276" w:lineRule="auto"/>
         <w:jc w:val="center"/>
-        <w:rPr>
-          <w:rFonts w:ascii="Times New Roman" w:hAnsi="Times New Roman" w:cs="Times New Roman"/>
-          <w:b/>
-          <w:sz w:val="24"/>
-          <w:szCs w:val="24"/>
-          <w:u w:val="single"/>
-        </w:rPr>
-      </w:pPr>
-      <w:r>
-        <w:rPr>
-          <w:rFonts w:ascii="Times New Roman" w:hAnsi="Times New Roman" w:cs="Times New Roman"/>
-          <w:b/>
-          <w:sz w:val="24"/>
-          <w:szCs w:val="24"/>
-          <w:u w:val="single"/>
-        </w:rPr>
-        <w:t>Figure 8</w:t>
-      </w:r>
-      <w:r>
-        <w:rPr>
-          <w:rFonts w:ascii="Times New Roman" w:hAnsi="Times New Roman" w:cs="Times New Roman"/>
-          <w:b/>
-          <w:sz w:val="24"/>
-          <w:szCs w:val="24"/>
-          <w:u w:val="single"/>
-        </w:rPr>
-        <w:t>:Full Fourier Series Approximation with 100 Terms</w:t>
-      </w:r>
-    </w:p>
-    <w:p>
-      <w:pPr>
-        <w:spacing w:before="240" w:line="276" w:lineRule="auto"/>
         <w:rPr>
           <w:rFonts w:ascii="Times New Roman" w:hAnsi="Times New Roman" w:cs="Times New Roman"/>
           <w:sz w:val="24"/>
@@ -4638,8 +4754,8 @@
         </w:rPr>
         <w:drawing>
           <wp:inline distT="0" distB="0" distL="0" distR="0" wp14:anchorId="69716DB2" wp14:editId="3F8A231A">
-            <wp:extent cx="5305425" cy="3114675"/>
-            <wp:effectExtent l="57150" t="57150" r="66675" b="66675"/>
+            <wp:extent cx="4991100" cy="2930143"/>
+            <wp:effectExtent l="57150" t="57150" r="57150" b="60960"/>
             <wp:docPr id="2" name="Picture 2"/>
             <wp:cNvGraphicFramePr>
               <a:graphicFrameLocks xmlns:a="http://schemas.openxmlformats.org/drawingml/2006/main" noChangeAspect="1"/>
@@ -4659,7 +4775,7 @@
                   <pic:spPr bwMode="auto">
                     <a:xfrm>
                       <a:off x="0" y="0"/>
-                      <a:ext cx="5305425" cy="3114675"/>
+                      <a:ext cx="5003834" cy="2937619"/>
                     </a:xfrm>
                     <a:prstGeom prst="rect">
                       <a:avLst/>
@@ -4684,20 +4800,77 @@
     </w:p>
     <w:p>
       <w:pPr>
+        <w:spacing w:after="0" w:line="276" w:lineRule="auto"/>
+        <w:ind w:firstLine="720"/>
+        <w:rPr>
+          <w:rFonts w:ascii="Times New Roman" w:hAnsi="Times New Roman" w:cs="Times New Roman"/>
+          <w:sz w:val="24"/>
+          <w:szCs w:val="24"/>
+        </w:rPr>
+      </w:pPr>
+      <w:r>
+        <w:rPr>
+          <w:rFonts w:ascii="Times New Roman" w:hAnsi="Times New Roman" w:cs="Times New Roman"/>
+          <w:b/>
+          <w:sz w:val="24"/>
+          <w:szCs w:val="24"/>
+        </w:rPr>
+        <w:t xml:space="preserve">Figure 8: </w:t>
+      </w:r>
+      <w:r>
+        <w:rPr>
+          <w:rFonts w:ascii="Times New Roman" w:hAnsi="Times New Roman" w:cs="Times New Roman"/>
+          <w:sz w:val="24"/>
+          <w:szCs w:val="24"/>
+        </w:rPr>
+        <w:t>Full Fourier Series Approximation with 100 Terms</w:t>
+      </w:r>
+    </w:p>
+    <w:p>
+      <w:pPr>
+        <w:spacing w:after="0" w:line="276" w:lineRule="auto"/>
+        <w:jc w:val="center"/>
+        <w:rPr>
+          <w:rFonts w:ascii="Times New Roman" w:hAnsi="Times New Roman" w:cs="Times New Roman"/>
+          <w:sz w:val="24"/>
+          <w:szCs w:val="24"/>
+        </w:rPr>
+      </w:pPr>
+    </w:p>
+    <w:p>
+      <w:pPr>
         <w:spacing w:before="240" w:line="276" w:lineRule="auto"/>
-        <w:rPr>
-          <w:rFonts w:ascii="Times New Roman" w:hAnsi="Times New Roman" w:cs="Times New Roman"/>
-          <w:sz w:val="24"/>
-          <w:szCs w:val="24"/>
-        </w:rPr>
-      </w:pPr>
-      <w:r>
-        <w:rPr>
-          <w:rFonts w:ascii="Times New Roman" w:hAnsi="Times New Roman" w:cs="Times New Roman"/>
-          <w:sz w:val="24"/>
-          <w:szCs w:val="24"/>
-        </w:rPr>
-        <w:t>In modern times, a lot of the undiscovered aspects of physics have proven exceedingly complicated to model. For this reason it is necessary to collect enormous amounts of data to help with developing formulae. The problem with this is that huge amounts of data will always have a large amount of noise. Fourier series are very useful for helping to filter out that noise. The Large Hadron Collider produces 300 GB of dat</w:t>
+        <w:ind w:firstLine="720"/>
+        <w:jc w:val="both"/>
+        <w:rPr>
+          <w:rFonts w:ascii="Times New Roman" w:hAnsi="Times New Roman" w:cs="Times New Roman"/>
+          <w:sz w:val="24"/>
+          <w:szCs w:val="24"/>
+        </w:rPr>
+      </w:pPr>
+      <w:r>
+        <w:rPr>
+          <w:rFonts w:ascii="Times New Roman" w:hAnsi="Times New Roman" w:cs="Times New Roman"/>
+          <w:sz w:val="24"/>
+          <w:szCs w:val="24"/>
+        </w:rPr>
+        <w:t xml:space="preserve">In modern times, a lot of the undiscovered aspects of physics have proven exceedingly complicated to model. For this </w:t>
+      </w:r>
+      <w:r>
+        <w:rPr>
+          <w:rFonts w:ascii="Times New Roman" w:hAnsi="Times New Roman" w:cs="Times New Roman"/>
+          <w:sz w:val="24"/>
+          <w:szCs w:val="24"/>
+        </w:rPr>
+        <w:t>reason,</w:t>
+      </w:r>
+      <w:r>
+        <w:rPr>
+          <w:rFonts w:ascii="Times New Roman" w:hAnsi="Times New Roman" w:cs="Times New Roman"/>
+          <w:sz w:val="24"/>
+          <w:szCs w:val="24"/>
+        </w:rPr>
+        <w:t xml:space="preserve"> it is necessary to collect enormous amounts of data to help with developing formulae. The problem with this is that huge amounts of data will always have a large amount of noise. Fourier series are very useful for helping to filter out that noise. The Large Hadron Collider produces 300 GB of dat</w:t>
       </w:r>
       <w:r>
         <w:rPr>
@@ -4810,27 +4983,38 @@
           <w:sz w:val="24"/>
           <w:szCs w:val="24"/>
         </w:rPr>
-        <w:t>As now observed, a Fourier series can be used to approximate a complex set of data points. While it is only an approximation as accurate as the number of terms included, it allows for many useful applications. The density measurements of the rocket data from 8</w:t>
-      </w:r>
+        <w:t>As now observed, a Fourier series can be used to approximate a complex set of data points. While it is only an approximation as accurate as the number of terms included, it allows for many useful applications. The density measurements of the rocket data from 850 seconds to 900 seconds contains a significant amount of noise and interference. The Fourier series provides a method for filtering the data in order to obtain a smooth curve.  The full series, as well as the cosine series will give similar, yet differing results to the data approximation. Neither series will always produce a b</w:t>
+      </w:r>
+      <w:r>
+        <w:rPr>
+          <w:rFonts w:ascii="Times New Roman" w:hAnsi="Times New Roman" w:cs="Times New Roman"/>
+          <w:sz w:val="24"/>
+          <w:szCs w:val="24"/>
+        </w:rPr>
+        <w:t>etter approximation, however, they provide</w:t>
+      </w:r>
+      <w:r>
+        <w:rPr>
+          <w:rFonts w:ascii="Times New Roman" w:hAnsi="Times New Roman" w:cs="Times New Roman"/>
+          <w:sz w:val="24"/>
+          <w:szCs w:val="24"/>
+        </w:rPr>
+        <w:t xml:space="preserve"> an alternate result to the data. Furthermore, increasing the number of terms in the series does not equate to a better fitting plot. In fact, too many terms will only begin to reintroduce noise from the experimental data. On the contrary, too few terms will not have adequate information to match the data sufficiently. An optimal number of terms in the middle will yield the best result to each the cosine and full series. </w:t>
+      </w:r>
+    </w:p>
+    <w:p>
+      <w:pPr>
+        <w:spacing w:line="276" w:lineRule="auto"/>
+        <w:ind w:firstLine="720"/>
+        <w:jc w:val="both"/>
+        <w:rPr>
+          <w:rFonts w:ascii="Times New Roman" w:hAnsi="Times New Roman" w:cs="Times New Roman"/>
+          <w:sz w:val="24"/>
+          <w:szCs w:val="24"/>
+        </w:rPr>
+      </w:pPr>
       <w:bookmarkStart w:id="0" w:name="_GoBack"/>
       <w:bookmarkEnd w:id="0"/>
-      <w:r>
-        <w:rPr>
-          <w:rFonts w:ascii="Times New Roman" w:hAnsi="Times New Roman" w:cs="Times New Roman"/>
-          <w:sz w:val="24"/>
-          <w:szCs w:val="24"/>
-        </w:rPr>
-        <w:t xml:space="preserve">50 seconds to 900 seconds contains a significant amount of noise and interference. The Fourier series provides a method for filtering the data in order to obtain a smooth curve.  The full series, as well as the cosine series will give similar, yet differing results to the data approximation. Neither series will always produce a better approximation, however, it provides an alternate result to the data. Furthermore, increasing the number of terms in the series does not equate to a better fitting plot. In fact, too many terms will only begin to reintroduce noise from the experimental data. On the contrary, too few terms </w:t>
-      </w:r>
-      <w:r>
-        <w:rPr>
-          <w:rFonts w:ascii="Times New Roman" w:hAnsi="Times New Roman" w:cs="Times New Roman"/>
-          <w:sz w:val="24"/>
-          <w:szCs w:val="24"/>
-        </w:rPr>
-        <w:lastRenderedPageBreak/>
-        <w:t xml:space="preserve">will not have adequate information to match the data sufficiently. An optimal number of terms in the middle will yield the best result to each the cosine and full series. </w:t>
-      </w:r>
     </w:p>
     <w:p>
       <w:pPr>
@@ -4848,14 +5032,23 @@
           <w:sz w:val="24"/>
           <w:szCs w:val="24"/>
         </w:rPr>
-        <w:t>Another remarkable aspect of the Fourier series is its adaptability. This experiment only represents one data set used, however, the concept and algorithm can be applied to any data set. Fourier series are used every day in our lives to process data and information that is too complex to use in its raw form. Having a method to condition unprocessed data into a series function is extremely beneficial. Being able to exploit the technique for many application is an impressive accomplishment.</w:t>
-      </w:r>
-    </w:p>
-    <w:p>
-      <w:pPr>
-        <w:spacing w:before="240" w:line="276" w:lineRule="auto"/>
-        <w:jc w:val="center"/>
-        <w:rPr>
+        <w:t>Another remarkable aspect of the Fourier series is its adaptability. This experiment only represents one data set used, however, the concept and algorithm can be applied to any data set. Fourier series are used every day in our lives to process data and information that is too complex to use in its raw form. Having a method to condition unprocessed data into a series function is extremely beneficial. Being able to exploit the technique for many application i</w:t>
+      </w:r>
+      <w:r>
+        <w:rPr>
+          <w:rFonts w:ascii="Times New Roman" w:hAnsi="Times New Roman" w:cs="Times New Roman"/>
+          <w:sz w:val="24"/>
+          <w:szCs w:val="24"/>
+        </w:rPr>
+        <w:t>s an impressive accomplishment.</w:t>
+      </w:r>
+    </w:p>
+    <w:p>
+      <w:pPr>
+        <w:ind w:firstLine="720"/>
+        <w:jc w:val="both"/>
+        <w:rPr>
+          <w:rFonts w:ascii="Times New Roman" w:hAnsi="Times New Roman" w:cs="Times New Roman"/>
           <w:sz w:val="24"/>
           <w:szCs w:val="24"/>
         </w:rPr>
@@ -4872,30 +5065,12 @@
       </w:pPr>
       <w:r>
         <w:rPr>
+          <w:rFonts w:ascii="Times New Roman" w:hAnsi="Times New Roman" w:cs="Times New Roman"/>
           <w:b/>
           <w:sz w:val="24"/>
           <w:szCs w:val="24"/>
           <w:u w:val="single"/>
         </w:rPr>
-        <w:br w:type="page"/>
-      </w:r>
-    </w:p>
-    <w:p>
-      <w:pPr>
-        <w:jc w:val="center"/>
-        <w:rPr>
-          <w:rFonts w:ascii="Times New Roman" w:hAnsi="Times New Roman" w:cs="Times New Roman"/>
-          <w:sz w:val="24"/>
-          <w:szCs w:val="24"/>
-        </w:rPr>
-      </w:pPr>
-      <w:r>
-        <w:rPr>
-          <w:rFonts w:ascii="Times New Roman" w:hAnsi="Times New Roman" w:cs="Times New Roman"/>
-          <w:sz w:val="24"/>
-          <w:szCs w:val="24"/>
-        </w:rPr>
-        <w:lastRenderedPageBreak/>
         <w:t>Works Cited</w:t>
       </w:r>
     </w:p>
@@ -4946,8 +5121,9 @@
     </w:p>
     <w:p>
       <w:pPr>
-        <w:spacing w:before="240" w:line="276" w:lineRule="auto"/>
-        <w:rPr>
+        <w:spacing w:before="240" w:after="0" w:line="276" w:lineRule="auto"/>
+        <w:rPr>
+          <w:rFonts w:ascii="Times New Roman" w:hAnsi="Times New Roman" w:cs="Times New Roman"/>
           <w:b/>
           <w:sz w:val="24"/>
           <w:szCs w:val="24"/>
@@ -4956,17 +5132,44 @@
       </w:pPr>
       <w:r>
         <w:rPr>
+          <w:rFonts w:ascii="Times New Roman" w:hAnsi="Times New Roman" w:cs="Times New Roman"/>
           <w:b/>
           <w:sz w:val="24"/>
           <w:szCs w:val="24"/>
           <w:u w:val="single"/>
         </w:rPr>
-        <w:lastRenderedPageBreak/>
         <w:t>Appendix</w:t>
       </w:r>
     </w:p>
     <w:p>
       <w:pPr>
+        <w:spacing w:before="240" w:after="0" w:line="276" w:lineRule="auto"/>
+        <w:rPr>
+          <w:rFonts w:ascii="Times New Roman" w:hAnsi="Times New Roman" w:cs="Times New Roman"/>
+          <w:sz w:val="24"/>
+          <w:szCs w:val="24"/>
+        </w:rPr>
+      </w:pPr>
+      <w:r>
+        <w:rPr>
+          <w:rFonts w:ascii="Times New Roman" w:hAnsi="Times New Roman" w:cs="Times New Roman"/>
+          <w:b/>
+          <w:sz w:val="24"/>
+          <w:szCs w:val="24"/>
+        </w:rPr>
+        <w:t>A-1</w:t>
+      </w:r>
+      <w:r>
+        <w:rPr>
+          <w:rFonts w:ascii="Times New Roman" w:hAnsi="Times New Roman" w:cs="Times New Roman"/>
+          <w:sz w:val="24"/>
+          <w:szCs w:val="24"/>
+        </w:rPr>
+        <w:t xml:space="preserve"> Code for Fourier series and plots</w:t>
+      </w:r>
+    </w:p>
+    <w:p>
+      <w:pPr>
         <w:autoSpaceDE w:val="0"/>
         <w:autoSpaceDN w:val="0"/>
         <w:adjustRightInd w:val="0"/>
@@ -5933,7 +6136,122 @@
           <w:sz w:val="20"/>
           <w:szCs w:val="20"/>
         </w:rPr>
-        <w:t xml:space="preserve">            time = Data(t,2);</w:t>
+        <w:t xml:space="preserve">            time = Data(t,2);    </w:t>
+      </w:r>
+    </w:p>
+    <w:p>
+      <w:pPr>
+        <w:autoSpaceDE w:val="0"/>
+        <w:autoSpaceDN w:val="0"/>
+        <w:adjustRightInd w:val="0"/>
+        <w:spacing w:after="0" w:line="240" w:lineRule="auto"/>
+        <w:rPr>
+          <w:rFonts w:ascii="Courier New" w:hAnsi="Courier New" w:cs="Courier New"/>
+          <w:sz w:val="24"/>
+          <w:szCs w:val="24"/>
+        </w:rPr>
+      </w:pPr>
+      <w:r>
+        <w:rPr>
+          <w:rFonts w:ascii="Courier New" w:hAnsi="Courier New" w:cs="Courier New"/>
+          <w:color w:val="000000"/>
+          <w:sz w:val="20"/>
+          <w:szCs w:val="20"/>
+        </w:rPr>
+        <w:t xml:space="preserve">        </w:t>
+      </w:r>
+      <w:r>
+        <w:rPr>
+          <w:rFonts w:ascii="Courier New" w:hAnsi="Courier New" w:cs="Courier New"/>
+          <w:color w:val="0000FF"/>
+          <w:sz w:val="20"/>
+          <w:szCs w:val="20"/>
+        </w:rPr>
+        <w:t>end</w:t>
+      </w:r>
+    </w:p>
+    <w:p>
+      <w:pPr>
+        <w:autoSpaceDE w:val="0"/>
+        <w:autoSpaceDN w:val="0"/>
+        <w:adjustRightInd w:val="0"/>
+        <w:spacing w:after="0" w:line="240" w:lineRule="auto"/>
+        <w:rPr>
+          <w:rFonts w:ascii="Courier New" w:hAnsi="Courier New" w:cs="Courier New"/>
+          <w:sz w:val="24"/>
+          <w:szCs w:val="24"/>
+        </w:rPr>
+      </w:pPr>
+      <w:r>
+        <w:rPr>
+          <w:rFonts w:ascii="Courier New" w:hAnsi="Courier New" w:cs="Courier New"/>
+          <w:color w:val="000000"/>
+          <w:sz w:val="20"/>
+          <w:szCs w:val="20"/>
+        </w:rPr>
+        <w:t xml:space="preserve">        </w:t>
+      </w:r>
+    </w:p>
+    <w:p>
+      <w:pPr>
+        <w:autoSpaceDE w:val="0"/>
+        <w:autoSpaceDN w:val="0"/>
+        <w:adjustRightInd w:val="0"/>
+        <w:spacing w:after="0" w:line="240" w:lineRule="auto"/>
+        <w:rPr>
+          <w:rFonts w:ascii="Courier New" w:hAnsi="Courier New" w:cs="Courier New"/>
+          <w:sz w:val="24"/>
+          <w:szCs w:val="24"/>
+        </w:rPr>
+      </w:pPr>
+      <w:r>
+        <w:rPr>
+          <w:rFonts w:ascii="Courier New" w:hAnsi="Courier New" w:cs="Courier New"/>
+          <w:color w:val="000000"/>
+          <w:sz w:val="20"/>
+          <w:szCs w:val="20"/>
+        </w:rPr>
+        <w:t xml:space="preserve">        time = 850;</w:t>
+      </w:r>
+    </w:p>
+    <w:p>
+      <w:pPr>
+        <w:autoSpaceDE w:val="0"/>
+        <w:autoSpaceDN w:val="0"/>
+        <w:adjustRightInd w:val="0"/>
+        <w:spacing w:after="0" w:line="240" w:lineRule="auto"/>
+        <w:rPr>
+          <w:rFonts w:ascii="Courier New" w:hAnsi="Courier New" w:cs="Courier New"/>
+          <w:sz w:val="24"/>
+          <w:szCs w:val="24"/>
+        </w:rPr>
+      </w:pPr>
+      <w:r>
+        <w:rPr>
+          <w:rFonts w:ascii="Courier New" w:hAnsi="Courier New" w:cs="Courier New"/>
+          <w:color w:val="000000"/>
+          <w:sz w:val="20"/>
+          <w:szCs w:val="20"/>
+        </w:rPr>
+        <w:t xml:space="preserve">        </w:t>
+      </w:r>
+      <w:r>
+        <w:rPr>
+          <w:rFonts w:ascii="Courier New" w:hAnsi="Courier New" w:cs="Courier New"/>
+          <w:color w:val="0000FF"/>
+          <w:sz w:val="20"/>
+          <w:szCs w:val="20"/>
+        </w:rPr>
+        <w:t>for</w:t>
+      </w:r>
+      <w:r>
+        <w:rPr>
+          <w:rFonts w:ascii="Courier New" w:hAnsi="Courier New" w:cs="Courier New"/>
+          <w:color w:val="000000"/>
+          <w:sz w:val="20"/>
+          <w:szCs w:val="20"/>
+        </w:rPr>
+        <w:t xml:space="preserve"> t = 1:length(Data)</w:t>
       </w:r>
     </w:p>
     <w:p>
@@ -5977,123 +6295,39 @@
           <w:sz w:val="20"/>
           <w:szCs w:val="20"/>
         </w:rPr>
-        <w:t xml:space="preserve">        </w:t>
-      </w:r>
-      <w:r>
-        <w:rPr>
-          <w:rFonts w:ascii="Courier New" w:hAnsi="Courier New" w:cs="Courier New"/>
-          <w:color w:val="0000FF"/>
-          <w:sz w:val="20"/>
-          <w:szCs w:val="20"/>
-        </w:rPr>
-        <w:t>end</w:t>
-      </w:r>
-    </w:p>
-    <w:p>
-      <w:pPr>
-        <w:autoSpaceDE w:val="0"/>
-        <w:autoSpaceDN w:val="0"/>
-        <w:adjustRightInd w:val="0"/>
-        <w:spacing w:after="0" w:line="240" w:lineRule="auto"/>
-        <w:rPr>
-          <w:rFonts w:ascii="Courier New" w:hAnsi="Courier New" w:cs="Courier New"/>
-          <w:sz w:val="24"/>
-          <w:szCs w:val="24"/>
-        </w:rPr>
-      </w:pPr>
-      <w:r>
-        <w:rPr>
-          <w:rFonts w:ascii="Courier New" w:hAnsi="Courier New" w:cs="Courier New"/>
-          <w:color w:val="000000"/>
-          <w:sz w:val="20"/>
-          <w:szCs w:val="20"/>
-        </w:rPr>
-        <w:t xml:space="preserve">        </w:t>
-      </w:r>
-    </w:p>
-    <w:p>
-      <w:pPr>
-        <w:autoSpaceDE w:val="0"/>
-        <w:autoSpaceDN w:val="0"/>
-        <w:adjustRightInd w:val="0"/>
-        <w:spacing w:after="0" w:line="240" w:lineRule="auto"/>
-        <w:rPr>
-          <w:rFonts w:ascii="Courier New" w:hAnsi="Courier New" w:cs="Courier New"/>
-          <w:sz w:val="24"/>
-          <w:szCs w:val="24"/>
-        </w:rPr>
-      </w:pPr>
-      <w:r>
-        <w:rPr>
-          <w:rFonts w:ascii="Courier New" w:hAnsi="Courier New" w:cs="Courier New"/>
-          <w:color w:val="000000"/>
-          <w:sz w:val="20"/>
-          <w:szCs w:val="20"/>
-        </w:rPr>
-        <w:t xml:space="preserve">        time = 850;</w:t>
-      </w:r>
-    </w:p>
-    <w:p>
-      <w:pPr>
-        <w:autoSpaceDE w:val="0"/>
-        <w:autoSpaceDN w:val="0"/>
-        <w:adjustRightInd w:val="0"/>
-        <w:spacing w:after="0" w:line="240" w:lineRule="auto"/>
-        <w:rPr>
-          <w:rFonts w:ascii="Courier New" w:hAnsi="Courier New" w:cs="Courier New"/>
-          <w:sz w:val="24"/>
-          <w:szCs w:val="24"/>
-        </w:rPr>
-      </w:pPr>
-      <w:r>
-        <w:rPr>
-          <w:rFonts w:ascii="Courier New" w:hAnsi="Courier New" w:cs="Courier New"/>
-          <w:color w:val="000000"/>
-          <w:sz w:val="20"/>
-          <w:szCs w:val="20"/>
-        </w:rPr>
-        <w:t xml:space="preserve">        </w:t>
-      </w:r>
-      <w:r>
-        <w:rPr>
-          <w:rFonts w:ascii="Courier New" w:hAnsi="Courier New" w:cs="Courier New"/>
-          <w:color w:val="0000FF"/>
-          <w:sz w:val="20"/>
-          <w:szCs w:val="20"/>
-        </w:rPr>
-        <w:t>for</w:t>
-      </w:r>
-      <w:r>
-        <w:rPr>
-          <w:rFonts w:ascii="Courier New" w:hAnsi="Courier New" w:cs="Courier New"/>
-          <w:color w:val="000000"/>
-          <w:sz w:val="20"/>
-          <w:szCs w:val="20"/>
-        </w:rPr>
-        <w:t xml:space="preserve"> t = 1:length(Data)</w:t>
-      </w:r>
-    </w:p>
-    <w:p>
-      <w:pPr>
-        <w:autoSpaceDE w:val="0"/>
-        <w:autoSpaceDN w:val="0"/>
-        <w:adjustRightInd w:val="0"/>
-        <w:spacing w:after="0" w:line="240" w:lineRule="auto"/>
-        <w:rPr>
-          <w:rFonts w:ascii="Courier New" w:hAnsi="Courier New" w:cs="Courier New"/>
-          <w:sz w:val="24"/>
-          <w:szCs w:val="24"/>
-        </w:rPr>
-      </w:pPr>
-      <w:r>
-        <w:rPr>
-          <w:rFonts w:ascii="Courier New" w:hAnsi="Courier New" w:cs="Courier New"/>
-          <w:color w:val="000000"/>
-          <w:sz w:val="20"/>
-          <w:szCs w:val="20"/>
-        </w:rPr>
         <w:t xml:space="preserve">            </w:t>
       </w:r>
+      <w:r>
+        <w:rPr>
+          <w:rFonts w:ascii="Courier New" w:hAnsi="Courier New" w:cs="Courier New"/>
+          <w:color w:val="228B22"/>
+          <w:sz w:val="20"/>
+          <w:szCs w:val="20"/>
+        </w:rPr>
+        <w:t>% Take the integral of the data multiplied by cos(n*pi*x/L)</w:t>
+      </w:r>
+    </w:p>
+    <w:p>
+      <w:pPr>
+        <w:autoSpaceDE w:val="0"/>
+        <w:autoSpaceDN w:val="0"/>
+        <w:adjustRightInd w:val="0"/>
+        <w:spacing w:after="0" w:line="240" w:lineRule="auto"/>
+        <w:rPr>
+          <w:rFonts w:ascii="Courier New" w:hAnsi="Courier New" w:cs="Courier New"/>
+          <w:sz w:val="24"/>
+          <w:szCs w:val="24"/>
+        </w:rPr>
+      </w:pPr>
+      <w:r>
+        <w:rPr>
+          <w:rFonts w:ascii="Courier New" w:hAnsi="Courier New" w:cs="Courier New"/>
+          <w:color w:val="000000"/>
+          <w:sz w:val="20"/>
+          <w:szCs w:val="20"/>
+        </w:rPr>
+        <w:t xml:space="preserve">            ac = ac + Data(t,1) * cos(n*pi()*Data(t,2)/50) * (Data(t,2) - time);</w:t>
+      </w:r>
     </w:p>
     <w:p>
       <w:pPr>
@@ -6116,80 +6350,26 @@
         </w:rPr>
         <w:t xml:space="preserve">            </w:t>
       </w:r>
-      <w:r>
-        <w:rPr>
-          <w:rFonts w:ascii="Courier New" w:hAnsi="Courier New" w:cs="Courier New"/>
-          <w:color w:val="228B22"/>
-          <w:sz w:val="20"/>
-          <w:szCs w:val="20"/>
-        </w:rPr>
-        <w:t>% Take the integral of the data multiplied by cos(n*pi*x/L)</w:t>
-      </w:r>
-    </w:p>
-    <w:p>
-      <w:pPr>
-        <w:autoSpaceDE w:val="0"/>
-        <w:autoSpaceDN w:val="0"/>
-        <w:adjustRightInd w:val="0"/>
-        <w:spacing w:after="0" w:line="240" w:lineRule="auto"/>
-        <w:rPr>
-          <w:rFonts w:ascii="Courier New" w:hAnsi="Courier New" w:cs="Courier New"/>
-          <w:sz w:val="24"/>
-          <w:szCs w:val="24"/>
-        </w:rPr>
-      </w:pPr>
-      <w:r>
-        <w:rPr>
-          <w:rFonts w:ascii="Courier New" w:hAnsi="Courier New" w:cs="Courier New"/>
-          <w:color w:val="000000"/>
-          <w:sz w:val="20"/>
-          <w:szCs w:val="20"/>
-        </w:rPr>
-        <w:t xml:space="preserve">            ac = ac + Data(t,1) * cos(n*pi()*Data(t,2)/50) * (Data(t,2) - time);</w:t>
-      </w:r>
-    </w:p>
-    <w:p>
-      <w:pPr>
-        <w:autoSpaceDE w:val="0"/>
-        <w:autoSpaceDN w:val="0"/>
-        <w:adjustRightInd w:val="0"/>
-        <w:spacing w:after="0" w:line="240" w:lineRule="auto"/>
-        <w:rPr>
-          <w:rFonts w:ascii="Courier New" w:hAnsi="Courier New" w:cs="Courier New"/>
-          <w:sz w:val="24"/>
-          <w:szCs w:val="24"/>
-        </w:rPr>
-      </w:pPr>
-      <w:r>
-        <w:rPr>
-          <w:rFonts w:ascii="Courier New" w:hAnsi="Courier New" w:cs="Courier New"/>
-          <w:color w:val="000000"/>
-          <w:sz w:val="20"/>
-          <w:szCs w:val="20"/>
-        </w:rPr>
-        <w:t xml:space="preserve">            </w:t>
-      </w:r>
-    </w:p>
-    <w:p>
-      <w:pPr>
-        <w:autoSpaceDE w:val="0"/>
-        <w:autoSpaceDN w:val="0"/>
-        <w:adjustRightInd w:val="0"/>
-        <w:spacing w:after="0" w:line="240" w:lineRule="auto"/>
-        <w:rPr>
-          <w:rFonts w:ascii="Courier New" w:hAnsi="Courier New" w:cs="Courier New"/>
-          <w:sz w:val="24"/>
-          <w:szCs w:val="24"/>
-        </w:rPr>
-      </w:pPr>
-      <w:r>
-        <w:rPr>
-          <w:rFonts w:ascii="Courier New" w:hAnsi="Courier New" w:cs="Courier New"/>
-          <w:color w:val="000000"/>
-          <w:sz w:val="20"/>
-          <w:szCs w:val="20"/>
-        </w:rPr>
-        <w:lastRenderedPageBreak/>
+    </w:p>
+    <w:p>
+      <w:pPr>
+        <w:autoSpaceDE w:val="0"/>
+        <w:autoSpaceDN w:val="0"/>
+        <w:adjustRightInd w:val="0"/>
+        <w:spacing w:after="0" w:line="240" w:lineRule="auto"/>
+        <w:rPr>
+          <w:rFonts w:ascii="Courier New" w:hAnsi="Courier New" w:cs="Courier New"/>
+          <w:sz w:val="24"/>
+          <w:szCs w:val="24"/>
+        </w:rPr>
+      </w:pPr>
+      <w:r>
+        <w:rPr>
+          <w:rFonts w:ascii="Courier New" w:hAnsi="Courier New" w:cs="Courier New"/>
+          <w:color w:val="000000"/>
+          <w:sz w:val="20"/>
+          <w:szCs w:val="20"/>
+        </w:rPr>
         <w:t xml:space="preserve">            time = Data(t,2);</w:t>
       </w:r>
     </w:p>
@@ -7770,7 +7950,6 @@
           <w:sz w:val="20"/>
           <w:szCs w:val="20"/>
         </w:rPr>
-        <w:lastRenderedPageBreak/>
         <w:t xml:space="preserve"> </w:t>
       </w:r>
     </w:p>
@@ -9373,7 +9552,6 @@
           <w:sz w:val="20"/>
           <w:szCs w:val="20"/>
         </w:rPr>
-        <w:lastRenderedPageBreak/>
         <w:t>set(frame2,</w:t>
       </w:r>
       <w:r>
@@ -9880,25 +10058,6 @@
       </w:r>
     </w:p>
     <w:p/>
-    <w:p>
-      <w:pPr>
-        <w:rPr>
-          <w:b/>
-          <w:sz w:val="24"/>
-          <w:szCs w:val="24"/>
-          <w:u w:val="single"/>
-        </w:rPr>
-      </w:pPr>
-      <w:r>
-        <w:rPr>
-          <w:b/>
-          <w:sz w:val="24"/>
-          <w:szCs w:val="24"/>
-          <w:u w:val="single"/>
-        </w:rPr>
-        <w:br w:type="page"/>
-      </w:r>
-    </w:p>
     <w:p>
       <w:pPr>
         <w:rPr>
@@ -9920,7 +10079,7 @@
 </file>
 
 <file path=word/endnotes.xml><?xml version="1.0" encoding="utf-8"?>
-<w:endnotes xmlns:wpc="http://schemas.microsoft.com/office/word/2010/wordprocessingCanvas" xmlns:mc="http://schemas.openxmlformats.org/markup-compatibility/2006" xmlns:o="urn:schemas-microsoft-com:office:office" xmlns:r="http://schemas.openxmlformats.org/officeDocument/2006/relationships" xmlns:m="http://schemas.openxmlformats.org/officeDocument/2006/math" xmlns:v="urn:schemas-microsoft-com:vml" xmlns:wp14="http://schemas.microsoft.com/office/word/2010/wordprocessingDrawing" xmlns:wp="http://schemas.openxmlformats.org/drawingml/2006/wordprocessingDrawing" xmlns:w10="urn:schemas-microsoft-com:office:word" xmlns:w="http://schemas.openxmlformats.org/wordprocessingml/2006/main" xmlns:w14="http://schemas.microsoft.com/office/word/2010/wordml" xmlns:w15="http://schemas.microsoft.com/office/word/2012/wordml" xmlns:wpg="http://schemas.microsoft.com/office/word/2010/wordprocessingGroup" xmlns:wpi="http://schemas.microsoft.com/office/word/2010/wordprocessingInk" xmlns:wne="http://schemas.microsoft.com/office/word/2006/wordml" xmlns:wps="http://schemas.microsoft.com/office/word/2010/wordprocessingShape" mc:Ignorable="w14 w15 wp14">
+<w:endnotes xmlns:wpc="http://schemas.microsoft.com/office/word/2010/wordprocessingCanvas" xmlns:cx="http://schemas.microsoft.com/office/drawing/2014/chartex" xmlns:mc="http://schemas.openxmlformats.org/markup-compatibility/2006" xmlns:o="urn:schemas-microsoft-com:office:office" xmlns:r="http://schemas.openxmlformats.org/officeDocument/2006/relationships" xmlns:m="http://schemas.openxmlformats.org/officeDocument/2006/math" xmlns:v="urn:schemas-microsoft-com:vml" xmlns:wp14="http://schemas.microsoft.com/office/word/2010/wordprocessingDrawing" xmlns:wp="http://schemas.openxmlformats.org/drawingml/2006/wordprocessingDrawing" xmlns:w10="urn:schemas-microsoft-com:office:word" xmlns:w="http://schemas.openxmlformats.org/wordprocessingml/2006/main" xmlns:w14="http://schemas.microsoft.com/office/word/2010/wordml" xmlns:w15="http://schemas.microsoft.com/office/word/2012/wordml" xmlns:w16se="http://schemas.microsoft.com/office/word/2015/wordml/symex" xmlns:wpg="http://schemas.microsoft.com/office/word/2010/wordprocessingGroup" xmlns:wpi="http://schemas.microsoft.com/office/word/2010/wordprocessingInk" xmlns:wne="http://schemas.microsoft.com/office/word/2006/wordml" xmlns:wps="http://schemas.microsoft.com/office/word/2010/wordprocessingShape" mc:Ignorable="w14 w15 w16se wp14">
   <w:endnote w:type="separator" w:id="-1">
     <w:p>
       <w:pPr>
@@ -9945,7 +10104,7 @@
 </file>
 
 <file path=word/footnotes.xml><?xml version="1.0" encoding="utf-8"?>
-<w:footnotes xmlns:wpc="http://schemas.microsoft.com/office/word/2010/wordprocessingCanvas" xmlns:mc="http://schemas.openxmlformats.org/markup-compatibility/2006" xmlns:o="urn:schemas-microsoft-com:office:office" xmlns:r="http://schemas.openxmlformats.org/officeDocument/2006/relationships" xmlns:m="http://schemas.openxmlformats.org/officeDocument/2006/math" xmlns:v="urn:schemas-microsoft-com:vml" xmlns:wp14="http://schemas.microsoft.com/office/word/2010/wordprocessingDrawing" xmlns:wp="http://schemas.openxmlformats.org/drawingml/2006/wordprocessingDrawing" xmlns:w10="urn:schemas-microsoft-com:office:word" xmlns:w="http://schemas.openxmlformats.org/wordprocessingml/2006/main" xmlns:w14="http://schemas.microsoft.com/office/word/2010/wordml" xmlns:w15="http://schemas.microsoft.com/office/word/2012/wordml" xmlns:wpg="http://schemas.microsoft.com/office/word/2010/wordprocessingGroup" xmlns:wpi="http://schemas.microsoft.com/office/word/2010/wordprocessingInk" xmlns:wne="http://schemas.microsoft.com/office/word/2006/wordml" xmlns:wps="http://schemas.microsoft.com/office/word/2010/wordprocessingShape" mc:Ignorable="w14 w15 wp14">
+<w:footnotes xmlns:wpc="http://schemas.microsoft.com/office/word/2010/wordprocessingCanvas" xmlns:cx="http://schemas.microsoft.com/office/drawing/2014/chartex" xmlns:mc="http://schemas.openxmlformats.org/markup-compatibility/2006" xmlns:o="urn:schemas-microsoft-com:office:office" xmlns:r="http://schemas.openxmlformats.org/officeDocument/2006/relationships" xmlns:m="http://schemas.openxmlformats.org/officeDocument/2006/math" xmlns:v="urn:schemas-microsoft-com:vml" xmlns:wp14="http://schemas.microsoft.com/office/word/2010/wordprocessingDrawing" xmlns:wp="http://schemas.openxmlformats.org/drawingml/2006/wordprocessingDrawing" xmlns:w10="urn:schemas-microsoft-com:office:word" xmlns:w="http://schemas.openxmlformats.org/wordprocessingml/2006/main" xmlns:w14="http://schemas.microsoft.com/office/word/2010/wordml" xmlns:w15="http://schemas.microsoft.com/office/word/2012/wordml" xmlns:w16se="http://schemas.microsoft.com/office/word/2015/wordml/symex" xmlns:wpg="http://schemas.microsoft.com/office/word/2010/wordprocessingGroup" xmlns:wpi="http://schemas.microsoft.com/office/word/2010/wordprocessingInk" xmlns:wne="http://schemas.microsoft.com/office/word/2006/wordml" xmlns:wps="http://schemas.microsoft.com/office/word/2010/wordprocessingShape" mc:Ignorable="w14 w15 w16se wp14">
   <w:footnote w:type="separator" w:id="-1">
     <w:p>
       <w:pPr>
@@ -9970,7 +10129,7 @@
 </file>
 
 <file path=word/styles.xml><?xml version="1.0" encoding="utf-8"?>
-<w:styles xmlns:mc="http://schemas.openxmlformats.org/markup-compatibility/2006" xmlns:r="http://schemas.openxmlformats.org/officeDocument/2006/relationships" xmlns:w="http://schemas.openxmlformats.org/wordprocessingml/2006/main" xmlns:w14="http://schemas.microsoft.com/office/word/2010/wordml" xmlns:w15="http://schemas.microsoft.com/office/word/2012/wordml" mc:Ignorable="w14 w15">
+<w:styles xmlns:mc="http://schemas.openxmlformats.org/markup-compatibility/2006" xmlns:r="http://schemas.openxmlformats.org/officeDocument/2006/relationships" xmlns:w="http://schemas.openxmlformats.org/wordprocessingml/2006/main" xmlns:w14="http://schemas.microsoft.com/office/word/2010/wordml" xmlns:w15="http://schemas.microsoft.com/office/word/2012/wordml" xmlns:w16se="http://schemas.microsoft.com/office/word/2015/wordml/symex" mc:Ignorable="w14 w15 w16se">
   <w:docDefaults>
     <w:rPrDefault>
       <w:rPr>
@@ -10469,6 +10628,36 @@
       </w:tblBorders>
     </w:tblPr>
   </w:style>
+  <w:style w:type="paragraph" w:styleId="BalloonText">
+    <w:name w:val="Balloon Text"/>
+    <w:basedOn w:val="Normal"/>
+    <w:link w:val="BalloonTextChar"/>
+    <w:uiPriority w:val="99"/>
+    <w:semiHidden/>
+    <w:unhideWhenUsed/>
+    <w:rsid w:val="009E3551"/>
+    <w:pPr>
+      <w:spacing w:after="0" w:line="240" w:lineRule="auto"/>
+    </w:pPr>
+    <w:rPr>
+      <w:rFonts w:ascii="Segoe UI" w:hAnsi="Segoe UI" w:cs="Segoe UI"/>
+      <w:sz w:val="18"/>
+      <w:szCs w:val="18"/>
+    </w:rPr>
+  </w:style>
+  <w:style w:type="character" w:customStyle="1" w:styleId="BalloonTextChar">
+    <w:name w:val="Balloon Text Char"/>
+    <w:basedOn w:val="DefaultParagraphFont"/>
+    <w:link w:val="BalloonText"/>
+    <w:uiPriority w:val="99"/>
+    <w:semiHidden/>
+    <w:rsid w:val="009E3551"/>
+    <w:rPr>
+      <w:rFonts w:ascii="Segoe UI" w:hAnsi="Segoe UI" w:cs="Segoe UI"/>
+      <w:sz w:val="18"/>
+      <w:szCs w:val="18"/>
+    </w:rPr>
+  </w:style>
 </w:styles>
 </file>
 

</xml_diff>